<commit_message>
some updates last minute before sending to FWC
</commit_message>
<xml_diff>
--- a/20220118_NFWF1_analyses_bp.docx
+++ b/20220118_NFWF1_analyses_bp.docx
@@ -12801,10 +12801,10 @@
           <w:noProof/>
         </w:rPr>
         <w:drawing>
-          <wp:inline distT="0" distB="0" distL="0" distR="0" wp14:anchorId="74496B49" wp14:editId="089CDD80">
-            <wp:extent cx="5943600" cy="3281680"/>
-            <wp:effectExtent l="0" t="0" r="0" b="0"/>
-            <wp:docPr id="1" name="Picture 1"/>
+          <wp:inline distT="0" distB="0" distL="0" distR="0" wp14:anchorId="4D59BA1C" wp14:editId="337C412A">
+            <wp:extent cx="5943600" cy="3333115"/>
+            <wp:effectExtent l="0" t="0" r="0" b="635"/>
+            <wp:docPr id="10" name="Picture 10"/>
             <wp:cNvGraphicFramePr>
               <a:graphicFrameLocks xmlns:a="http://schemas.openxmlformats.org/drawingml/2006/main" noChangeAspect="1"/>
             </wp:cNvGraphicFramePr>
@@ -12812,7 +12812,7 @@
               <a:graphicData uri="http://schemas.openxmlformats.org/drawingml/2006/picture">
                 <pic:pic xmlns:pic="http://schemas.openxmlformats.org/drawingml/2006/picture">
                   <pic:nvPicPr>
-                    <pic:cNvPr id="1" name="F_predicted_m7_p9.png"/>
+                    <pic:cNvPr id="10" name="fig7.png"/>
                     <pic:cNvPicPr/>
                   </pic:nvPicPr>
                   <pic:blipFill>
@@ -12830,7 +12830,7 @@
                   <pic:spPr>
                     <a:xfrm>
                       <a:off x="0" y="0"/>
-                      <a:ext cx="5943600" cy="3281680"/>
+                      <a:ext cx="5943600" cy="3333115"/>
                     </a:xfrm>
                     <a:prstGeom prst="rect">
                       <a:avLst/>
@@ -12960,13 +12960,61 @@
         <w:rPr>
           <w:rFonts w:cstheme="minorHAnsi"/>
         </w:rPr>
-        <w:t xml:space="preserve">that the model is not very good at predicting the number of live spat.  While m9 is the best fitting model from an AIC perspective and models m9 and m7 have similar parameters, neither are very good models.  This is likely because the number of live oysters </w:t>
-      </w:r>
-      <w:r>
-        <w:rPr>
-          <w:rFonts w:cstheme="minorHAnsi"/>
-        </w:rPr>
-        <w:t>is so low at each location and at each clutching density after period 2.</w:t>
+        <w:t xml:space="preserve">that the model </w:t>
+      </w:r>
+      <w:r>
+        <w:rPr>
+          <w:rFonts w:cstheme="minorHAnsi"/>
+        </w:rPr>
+        <w:t>does a fair job</w:t>
+      </w:r>
+      <w:r>
+        <w:rPr>
+          <w:rFonts w:cstheme="minorHAnsi"/>
+        </w:rPr>
+        <w:t xml:space="preserve"> at predicting the number of live spat.  While m9 is the </w:t>
+      </w:r>
+      <w:r>
+        <w:rPr>
+          <w:rFonts w:cstheme="minorHAnsi"/>
+        </w:rPr>
+        <w:t>best-fitting</w:t>
+      </w:r>
+      <w:r>
+        <w:rPr>
+          <w:rFonts w:cstheme="minorHAnsi"/>
+        </w:rPr>
+        <w:t xml:space="preserve"> model from an AIC perspective and models m9 and m7 have similar parameters, neither </w:t>
+      </w:r>
+      <w:r>
+        <w:rPr>
+          <w:rFonts w:cstheme="minorHAnsi"/>
+        </w:rPr>
+        <w:t>do a great job of fitting the data across all observed densities</w:t>
+      </w:r>
+      <w:r>
+        <w:rPr>
+          <w:rFonts w:cstheme="minorHAnsi"/>
+        </w:rPr>
+        <w:t xml:space="preserve">.  This is likely because the number of live oysters </w:t>
+      </w:r>
+      <w:r>
+        <w:rPr>
+          <w:rFonts w:cstheme="minorHAnsi"/>
+        </w:rPr>
+        <w:t xml:space="preserve">is </w:t>
+      </w:r>
+      <w:r>
+        <w:rPr>
+          <w:rFonts w:cstheme="minorHAnsi"/>
+        </w:rPr>
+        <w:t>very</w:t>
+      </w:r>
+      <w:r>
+        <w:rPr>
+          <w:rFonts w:cstheme="minorHAnsi"/>
+        </w:rPr>
+        <w:t xml:space="preserve"> low at each location and at each clutching density after period 2.</w:t>
       </w:r>
     </w:p>
     <w:p>
@@ -13029,7 +13077,33 @@
         <w:rPr>
           <w:rFonts w:cstheme="minorHAnsi"/>
         </w:rPr>
-        <w:t xml:space="preserve">.  </w:t>
+        <w:t>.</w:t>
+      </w:r>
+      <w:r>
+        <w:rPr>
+          <w:rFonts w:cstheme="minorHAnsi"/>
+        </w:rPr>
+        <w:t xml:space="preserve">  I removed Drills because they </w:t>
+      </w:r>
+      <w:proofErr w:type="gramStart"/>
+      <w:r>
+        <w:rPr>
+          <w:rFonts w:cstheme="minorHAnsi"/>
+        </w:rPr>
+        <w:t>were not counted</w:t>
+      </w:r>
+      <w:proofErr w:type="gramEnd"/>
+      <w:r>
+        <w:rPr>
+          <w:rFonts w:cstheme="minorHAnsi"/>
+        </w:rPr>
+        <w:t xml:space="preserve"> in each Period.</w:t>
+      </w:r>
+      <w:r>
+        <w:rPr>
+          <w:rFonts w:cstheme="minorHAnsi"/>
+        </w:rPr>
+        <w:t xml:space="preserve">  </w:t>
       </w:r>
       <w:r>
         <w:rPr>
@@ -13511,6 +13585,7 @@
           <w:sz w:val="20"/>
           <w:szCs w:val="20"/>
         </w:rPr>
+        <w:lastRenderedPageBreak/>
         <w:t>(Intercept)                4.865733   0.748303   6.502 7.91e-11 ***</w:t>
       </w:r>
     </w:p>
@@ -13529,7 +13604,6 @@
           <w:sz w:val="20"/>
           <w:szCs w:val="20"/>
         </w:rPr>
-        <w:lastRenderedPageBreak/>
         <w:t xml:space="preserve">Cultch                     0.002342   0.001169   </w:t>
       </w:r>
       <w:proofErr w:type="gramStart"/>
@@ -14259,21 +14333,19 @@
         <w:rPr>
           <w:rFonts w:cstheme="minorHAnsi"/>
         </w:rPr>
-        <w:t xml:space="preserve">The extreme decline in live oyster spat between periods </w:t>
-      </w:r>
-      <w:proofErr w:type="gramStart"/>
-      <w:r>
-        <w:rPr>
-          <w:rFonts w:cstheme="minorHAnsi"/>
-        </w:rPr>
-        <w:t>2</w:t>
-      </w:r>
-      <w:proofErr w:type="gramEnd"/>
-      <w:r>
-        <w:rPr>
-          <w:rFonts w:cstheme="minorHAnsi"/>
-        </w:rPr>
-        <w:t xml:space="preserve"> and 3 makes it very difficult to fit simple models to these data to assess the relationships between clutching density and counts of live oyster spat.  Reasons for this decline </w:t>
+        <w:t xml:space="preserve">The extreme decline in live oyster spat between </w:t>
+      </w:r>
+      <w:r>
+        <w:rPr>
+          <w:rFonts w:cstheme="minorHAnsi"/>
+        </w:rPr>
+        <w:t>P</w:t>
+      </w:r>
+      <w:r>
+        <w:rPr>
+          <w:rFonts w:cstheme="minorHAnsi"/>
+        </w:rPr>
+        <w:t xml:space="preserve">eriods 2 and 3 makes it very difficult to fit simple models to these data to assess the relationships between clutching density and counts of live oyster spat.  Reasons for this decline </w:t>
       </w:r>
       <w:proofErr w:type="gramStart"/>
       <w:r>
@@ -14475,6 +14547,7 @@
         <w:rPr>
           <w:rFonts w:cstheme="minorHAnsi"/>
         </w:rPr>
+        <w:lastRenderedPageBreak/>
         <w:t xml:space="preserve">Reasons for live oyster spat </w:t>
       </w:r>
       <w:r>
@@ -14499,14 +14572,7 @@
         <w:rPr>
           <w:rFonts w:cstheme="minorHAnsi"/>
         </w:rPr>
-        <w:t xml:space="preserve">include substrate material failure, water quality conditions, and predators.  Figure 6 suggests substrate did </w:t>
-      </w:r>
-      <w:r>
-        <w:rPr>
-          <w:rFonts w:cstheme="minorHAnsi"/>
-        </w:rPr>
-        <w:lastRenderedPageBreak/>
-        <w:t xml:space="preserve">persist in all periods but live oyster spat did not colonize this material.  Because the material was available, perhaps the material was not </w:t>
+        <w:t xml:space="preserve">include substrate material failure, water quality conditions, and predators.  Figure 6 suggests substrate did persist in all periods but live oyster spat did not colonize this material.  Because the material was available, perhaps the material was not </w:t>
       </w:r>
       <w:proofErr w:type="gramStart"/>
       <w:r>
@@ -14520,7 +14586,19 @@
         <w:rPr>
           <w:rFonts w:cstheme="minorHAnsi"/>
         </w:rPr>
-        <w:t xml:space="preserve">  Fossil shell is highly erodible but it is unlikely that shell would have eroded from suitable in Period 2 to unsuitable in Period 3, less than 6 months later.</w:t>
+        <w:t xml:space="preserve">  Fossil shell is highly erodible but it is unlikely that shell would have eroded from suitable in Period 2</w:t>
+      </w:r>
+      <w:r>
+        <w:rPr>
+          <w:rFonts w:cstheme="minorHAnsi"/>
+        </w:rPr>
+        <w:t xml:space="preserve"> (largest number of live spat)</w:t>
+      </w:r>
+      <w:r>
+        <w:rPr>
+          <w:rFonts w:cstheme="minorHAnsi"/>
+        </w:rPr>
+        <w:t xml:space="preserve"> to unsuitable in Period 3, less than 6 months later.</w:t>
       </w:r>
       <w:r>
         <w:rPr>
@@ -14567,7 +14645,19 @@
         <w:rPr>
           <w:rFonts w:cstheme="minorHAnsi"/>
         </w:rPr>
-        <w:t xml:space="preserve"> successfully as part of restoration efforts in Apalachicola.  </w:t>
+        <w:t xml:space="preserve"> successfully as part of restoration efforts in Apalachicola</w:t>
+      </w:r>
+      <w:r>
+        <w:rPr>
+          <w:rFonts w:cstheme="minorHAnsi"/>
+        </w:rPr>
+        <w:t xml:space="preserve"> previously</w:t>
+      </w:r>
+      <w:r>
+        <w:rPr>
+          <w:rFonts w:cstheme="minorHAnsi"/>
+        </w:rPr>
+        <w:t xml:space="preserve">.  </w:t>
       </w:r>
       <w:r>
         <w:rPr>
@@ -14588,7 +14678,16 @@
           <w:rFonts w:cstheme="minorHAnsi"/>
           <w:color w:val="000000"/>
         </w:rPr>
-        <w:t xml:space="preserve"> of oyster reef in Apalachicola Bay was successfully restored through a combination of restrictive harvest and shelling</w:t>
+        <w:t xml:space="preserve"> of oyster reef in</w:t>
+      </w:r>
+      <w:bookmarkStart w:id="0" w:name="_GoBack"/>
+      <w:bookmarkEnd w:id="0"/>
+      <w:r>
+        <w:rPr>
+          <w:rFonts w:cstheme="minorHAnsi"/>
+          <w:color w:val="000000"/>
+        </w:rPr>
+        <w:t xml:space="preserve"> Apalachicola Bay was successfully restored through a combination of restrictive harvest and shelling</w:t>
       </w:r>
       <w:r>
         <w:rPr>
@@ -14919,8 +15018,6 @@
         </w:rPr>
         <w:t>.</w:t>
       </w:r>
-      <w:bookmarkStart w:id="0" w:name="_GoBack"/>
-      <w:bookmarkEnd w:id="0"/>
     </w:p>
     <w:p>
       <w:pPr>
@@ -16207,7 +16304,7 @@
 </file>
 
 <file path=customXml/itemProps1.xml><?xml version="1.0" encoding="utf-8"?>
-<ds:datastoreItem xmlns:ds="http://schemas.openxmlformats.org/officeDocument/2006/customXml" ds:itemID="{5CF0EFE4-0BD6-421B-99B5-6007C78CA1C7}">
+<ds:datastoreItem xmlns:ds="http://schemas.openxmlformats.org/officeDocument/2006/customXml" ds:itemID="{5DE792BD-8463-467A-B935-3973B78396FD}">
   <ds:schemaRefs>
     <ds:schemaRef ds:uri="http://schemas.openxmlformats.org/officeDocument/2006/bibliography"/>
   </ds:schemaRefs>

</xml_diff>

<commit_message>
slight edit to the summary stats table to change from summary stats that removed the -999 to calculating summary stats with the -999 converted to NA. I don't think it changed the summary stats.
</commit_message>
<xml_diff>
--- a/20220118_NFWF1_analyses_bp.docx
+++ b/20220118_NFWF1_analyses_bp.docx
@@ -6764,44 +6764,26 @@
         <w:tblLook w:val="04A0" w:firstRow="1" w:lastRow="0" w:firstColumn="1" w:lastColumn="0" w:noHBand="0" w:noVBand="1"/>
       </w:tblPr>
       <w:tblGrid>
-        <w:gridCol w:w="4613"/>
-        <w:gridCol w:w="4614"/>
+        <w:gridCol w:w="4675"/>
+        <w:gridCol w:w="4675"/>
       </w:tblGrid>
       <w:tr>
         <w:tc>
           <w:tcPr>
-            <w:tcW w:w="4613" w:type="dxa"/>
-          </w:tcPr>
-          <w:p>
-            <w:pPr>
-              <w:pStyle w:val="PlainText"/>
-              <w:rPr>
-                <w:rFonts w:ascii="Courier New" w:hAnsi="Courier New" w:cs="Courier New"/>
-              </w:rPr>
-            </w:pPr>
-            <w:r>
-              <w:rPr>
-                <w:rFonts w:ascii="Courier New" w:hAnsi="Courier New" w:cs="Courier New"/>
-              </w:rPr>
+            <w:tcW w:w="4675" w:type="dxa"/>
+          </w:tcPr>
+          <w:p>
+            <w:r>
               <w:t>"Mean"</w:t>
             </w:r>
           </w:p>
         </w:tc>
         <w:tc>
           <w:tcPr>
-            <w:tcW w:w="4614" w:type="dxa"/>
-          </w:tcPr>
-          <w:p>
-            <w:pPr>
-              <w:pStyle w:val="PlainText"/>
-              <w:rPr>
-                <w:rFonts w:ascii="Courier New" w:hAnsi="Courier New" w:cs="Courier New"/>
-              </w:rPr>
-            </w:pPr>
-            <w:r>
-              <w:rPr>
-                <w:rFonts w:ascii="Courier New" w:hAnsi="Courier New" w:cs="Courier New"/>
-              </w:rPr>
+            <w:tcW w:w="4675" w:type="dxa"/>
+          </w:tcPr>
+          <w:p>
+            <w:r>
               <w:t>623.55</w:t>
             </w:r>
           </w:p>
@@ -6810,38 +6792,20 @@
       <w:tr>
         <w:tc>
           <w:tcPr>
-            <w:tcW w:w="4613" w:type="dxa"/>
-          </w:tcPr>
-          <w:p>
-            <w:pPr>
-              <w:pStyle w:val="PlainText"/>
-              <w:rPr>
-                <w:rFonts w:ascii="Courier New" w:hAnsi="Courier New" w:cs="Courier New"/>
-              </w:rPr>
-            </w:pPr>
-            <w:r>
-              <w:rPr>
-                <w:rFonts w:ascii="Courier New" w:hAnsi="Courier New" w:cs="Courier New"/>
-              </w:rPr>
+            <w:tcW w:w="4675" w:type="dxa"/>
+          </w:tcPr>
+          <w:p>
+            <w:r>
               <w:t>"Median"</w:t>
             </w:r>
           </w:p>
         </w:tc>
         <w:tc>
           <w:tcPr>
-            <w:tcW w:w="4614" w:type="dxa"/>
-          </w:tcPr>
-          <w:p>
-            <w:pPr>
-              <w:pStyle w:val="PlainText"/>
-              <w:rPr>
-                <w:rFonts w:ascii="Courier New" w:hAnsi="Courier New" w:cs="Courier New"/>
-              </w:rPr>
-            </w:pPr>
-            <w:r>
-              <w:rPr>
-                <w:rFonts w:ascii="Courier New" w:hAnsi="Courier New" w:cs="Courier New"/>
-              </w:rPr>
+            <w:tcW w:w="4675" w:type="dxa"/>
+          </w:tcPr>
+          <w:p>
+            <w:r>
               <w:t>173</w:t>
             </w:r>
           </w:p>
@@ -6850,38 +6814,20 @@
       <w:tr>
         <w:tc>
           <w:tcPr>
-            <w:tcW w:w="4613" w:type="dxa"/>
-          </w:tcPr>
-          <w:p>
-            <w:pPr>
-              <w:pStyle w:val="PlainText"/>
-              <w:rPr>
-                <w:rFonts w:ascii="Courier New" w:hAnsi="Courier New" w:cs="Courier New"/>
-              </w:rPr>
-            </w:pPr>
-            <w:r>
-              <w:rPr>
-                <w:rFonts w:ascii="Courier New" w:hAnsi="Courier New" w:cs="Courier New"/>
-              </w:rPr>
+            <w:tcW w:w="4675" w:type="dxa"/>
+          </w:tcPr>
+          <w:p>
+            <w:r>
               <w:t>"SD"</w:t>
             </w:r>
           </w:p>
         </w:tc>
         <w:tc>
           <w:tcPr>
-            <w:tcW w:w="4614" w:type="dxa"/>
-          </w:tcPr>
-          <w:p>
-            <w:pPr>
-              <w:pStyle w:val="PlainText"/>
-              <w:rPr>
-                <w:rFonts w:ascii="Courier New" w:hAnsi="Courier New" w:cs="Courier New"/>
-              </w:rPr>
-            </w:pPr>
-            <w:r>
-              <w:rPr>
-                <w:rFonts w:ascii="Courier New" w:hAnsi="Courier New" w:cs="Courier New"/>
-              </w:rPr>
+            <w:tcW w:w="4675" w:type="dxa"/>
+          </w:tcPr>
+          <w:p>
+            <w:r>
               <w:t>1118.85</w:t>
             </w:r>
           </w:p>
@@ -6890,52 +6836,28 @@
       <w:tr>
         <w:tc>
           <w:tcPr>
-            <w:tcW w:w="4613" w:type="dxa"/>
-          </w:tcPr>
-          <w:p>
-            <w:pPr>
-              <w:pStyle w:val="PlainText"/>
-              <w:rPr>
-                <w:rFonts w:ascii="Courier New" w:hAnsi="Courier New" w:cs="Courier New"/>
-              </w:rPr>
-            </w:pPr>
-            <w:r>
-              <w:rPr>
-                <w:rFonts w:ascii="Courier New" w:hAnsi="Courier New" w:cs="Courier New"/>
-              </w:rPr>
+            <w:tcW w:w="4675" w:type="dxa"/>
+          </w:tcPr>
+          <w:p>
+            <w:r>
               <w:t>"</w:t>
             </w:r>
             <w:proofErr w:type="spellStart"/>
             <w:r>
-              <w:rPr>
-                <w:rFonts w:ascii="Courier New" w:hAnsi="Courier New" w:cs="Courier New"/>
-              </w:rPr>
               <w:t>Var</w:t>
             </w:r>
             <w:proofErr w:type="spellEnd"/>
             <w:r>
-              <w:rPr>
-                <w:rFonts w:ascii="Courier New" w:hAnsi="Courier New" w:cs="Courier New"/>
-              </w:rPr>
               <w:t>"</w:t>
             </w:r>
           </w:p>
         </w:tc>
         <w:tc>
           <w:tcPr>
-            <w:tcW w:w="4614" w:type="dxa"/>
-          </w:tcPr>
-          <w:p>
-            <w:pPr>
-              <w:pStyle w:val="PlainText"/>
-              <w:rPr>
-                <w:rFonts w:ascii="Courier New" w:hAnsi="Courier New" w:cs="Courier New"/>
-              </w:rPr>
-            </w:pPr>
-            <w:r>
-              <w:rPr>
-                <w:rFonts w:ascii="Courier New" w:hAnsi="Courier New" w:cs="Courier New"/>
-              </w:rPr>
+            <w:tcW w:w="4675" w:type="dxa"/>
+          </w:tcPr>
+          <w:p>
+            <w:r>
               <w:t>1251830.61</w:t>
             </w:r>
           </w:p>
@@ -6944,38 +6866,20 @@
       <w:tr>
         <w:tc>
           <w:tcPr>
-            <w:tcW w:w="4613" w:type="dxa"/>
-          </w:tcPr>
-          <w:p>
-            <w:pPr>
-              <w:pStyle w:val="PlainText"/>
-              <w:rPr>
-                <w:rFonts w:ascii="Courier New" w:hAnsi="Courier New" w:cs="Courier New"/>
-              </w:rPr>
-            </w:pPr>
-            <w:r>
-              <w:rPr>
-                <w:rFonts w:ascii="Courier New" w:hAnsi="Courier New" w:cs="Courier New"/>
-              </w:rPr>
+            <w:tcW w:w="4675" w:type="dxa"/>
+          </w:tcPr>
+          <w:p>
+            <w:r>
               <w:t>"CV"</w:t>
             </w:r>
           </w:p>
         </w:tc>
         <w:tc>
           <w:tcPr>
-            <w:tcW w:w="4614" w:type="dxa"/>
-          </w:tcPr>
-          <w:p>
-            <w:pPr>
-              <w:pStyle w:val="PlainText"/>
-              <w:rPr>
-                <w:rFonts w:ascii="Courier New" w:hAnsi="Courier New" w:cs="Courier New"/>
-              </w:rPr>
-            </w:pPr>
-            <w:r>
-              <w:rPr>
-                <w:rFonts w:ascii="Courier New" w:hAnsi="Courier New" w:cs="Courier New"/>
-              </w:rPr>
+            <w:tcW w:w="4675" w:type="dxa"/>
+          </w:tcPr>
+          <w:p>
+            <w:r>
               <w:t>1.79</w:t>
             </w:r>
           </w:p>
@@ -6984,38 +6888,20 @@
       <w:tr>
         <w:tc>
           <w:tcPr>
-            <w:tcW w:w="4613" w:type="dxa"/>
-          </w:tcPr>
-          <w:p>
-            <w:pPr>
-              <w:pStyle w:val="PlainText"/>
-              <w:rPr>
-                <w:rFonts w:ascii="Courier New" w:hAnsi="Courier New" w:cs="Courier New"/>
-              </w:rPr>
-            </w:pPr>
-            <w:r>
-              <w:rPr>
-                <w:rFonts w:ascii="Courier New" w:hAnsi="Courier New" w:cs="Courier New"/>
-              </w:rPr>
+            <w:tcW w:w="4675" w:type="dxa"/>
+          </w:tcPr>
+          <w:p>
+            <w:r>
               <w:t>"SE"</w:t>
             </w:r>
           </w:p>
         </w:tc>
         <w:tc>
           <w:tcPr>
-            <w:tcW w:w="4614" w:type="dxa"/>
-          </w:tcPr>
-          <w:p>
-            <w:pPr>
-              <w:pStyle w:val="PlainText"/>
-              <w:rPr>
-                <w:rFonts w:ascii="Courier New" w:hAnsi="Courier New" w:cs="Courier New"/>
-              </w:rPr>
-            </w:pPr>
-            <w:r>
-              <w:rPr>
-                <w:rFonts w:ascii="Courier New" w:hAnsi="Courier New" w:cs="Courier New"/>
-              </w:rPr>
+            <w:tcW w:w="4675" w:type="dxa"/>
+          </w:tcPr>
+          <w:p>
+            <w:r>
               <w:t>91.66</w:t>
             </w:r>
           </w:p>
@@ -7024,38 +6910,20 @@
       <w:tr>
         <w:tc>
           <w:tcPr>
-            <w:tcW w:w="4613" w:type="dxa"/>
-          </w:tcPr>
-          <w:p>
-            <w:pPr>
-              <w:pStyle w:val="PlainText"/>
-              <w:rPr>
-                <w:rFonts w:ascii="Courier New" w:hAnsi="Courier New" w:cs="Courier New"/>
-              </w:rPr>
-            </w:pPr>
-            <w:r>
-              <w:rPr>
-                <w:rFonts w:ascii="Courier New" w:hAnsi="Courier New" w:cs="Courier New"/>
-              </w:rPr>
+            <w:tcW w:w="4675" w:type="dxa"/>
+          </w:tcPr>
+          <w:p>
+            <w:r>
               <w:t>"L95SE"</w:t>
             </w:r>
           </w:p>
         </w:tc>
         <w:tc>
           <w:tcPr>
-            <w:tcW w:w="4614" w:type="dxa"/>
-          </w:tcPr>
-          <w:p>
-            <w:pPr>
-              <w:pStyle w:val="PlainText"/>
-              <w:rPr>
-                <w:rFonts w:ascii="Courier New" w:hAnsi="Courier New" w:cs="Courier New"/>
-              </w:rPr>
-            </w:pPr>
-            <w:r>
-              <w:rPr>
-                <w:rFonts w:ascii="Courier New" w:hAnsi="Courier New" w:cs="Courier New"/>
-              </w:rPr>
+            <w:tcW w:w="4675" w:type="dxa"/>
+          </w:tcPr>
+          <w:p>
+            <w:r>
               <w:t>443.9</w:t>
             </w:r>
           </w:p>
@@ -7064,38 +6932,20 @@
       <w:tr>
         <w:tc>
           <w:tcPr>
-            <w:tcW w:w="4613" w:type="dxa"/>
-          </w:tcPr>
-          <w:p>
-            <w:pPr>
-              <w:pStyle w:val="PlainText"/>
-              <w:rPr>
-                <w:rFonts w:ascii="Courier New" w:hAnsi="Courier New" w:cs="Courier New"/>
-              </w:rPr>
-            </w:pPr>
-            <w:r>
-              <w:rPr>
-                <w:rFonts w:ascii="Courier New" w:hAnsi="Courier New" w:cs="Courier New"/>
-              </w:rPr>
+            <w:tcW w:w="4675" w:type="dxa"/>
+          </w:tcPr>
+          <w:p>
+            <w:r>
               <w:t>"U95SE"</w:t>
             </w:r>
           </w:p>
         </w:tc>
         <w:tc>
           <w:tcPr>
-            <w:tcW w:w="4614" w:type="dxa"/>
-          </w:tcPr>
-          <w:p>
-            <w:pPr>
-              <w:pStyle w:val="PlainText"/>
-              <w:rPr>
-                <w:rFonts w:ascii="Courier New" w:hAnsi="Courier New" w:cs="Courier New"/>
-              </w:rPr>
-            </w:pPr>
-            <w:r>
-              <w:rPr>
-                <w:rFonts w:ascii="Courier New" w:hAnsi="Courier New" w:cs="Courier New"/>
-              </w:rPr>
+            <w:tcW w:w="4675" w:type="dxa"/>
+          </w:tcPr>
+          <w:p>
+            <w:r>
               <w:t>803.2</w:t>
             </w:r>
           </w:p>
@@ -7104,39 +6954,21 @@
       <w:tr>
         <w:tc>
           <w:tcPr>
-            <w:tcW w:w="4613" w:type="dxa"/>
-          </w:tcPr>
-          <w:p>
-            <w:pPr>
-              <w:pStyle w:val="PlainText"/>
-              <w:rPr>
-                <w:rFonts w:ascii="Courier New" w:hAnsi="Courier New" w:cs="Courier New"/>
-              </w:rPr>
-            </w:pPr>
-            <w:r>
-              <w:rPr>
-                <w:rFonts w:ascii="Courier New" w:hAnsi="Courier New" w:cs="Courier New"/>
-              </w:rPr>
+            <w:tcW w:w="4675" w:type="dxa"/>
+          </w:tcPr>
+          <w:p>
+            <w:r>
               <w:t>"BSMEAN"</w:t>
             </w:r>
           </w:p>
         </w:tc>
         <w:tc>
           <w:tcPr>
-            <w:tcW w:w="4614" w:type="dxa"/>
-          </w:tcPr>
-          <w:p>
-            <w:pPr>
-              <w:pStyle w:val="PlainText"/>
-              <w:rPr>
-                <w:rFonts w:ascii="Courier New" w:hAnsi="Courier New" w:cs="Courier New"/>
-              </w:rPr>
-            </w:pPr>
-            <w:r>
-              <w:rPr>
-                <w:rFonts w:ascii="Courier New" w:hAnsi="Courier New" w:cs="Courier New"/>
-              </w:rPr>
-              <w:t>626.06</w:t>
+            <w:tcW w:w="4675" w:type="dxa"/>
+          </w:tcPr>
+          <w:p>
+            <w:r>
+              <w:t>627.91</w:t>
             </w:r>
           </w:p>
         </w:tc>
@@ -7144,39 +6976,21 @@
       <w:tr>
         <w:tc>
           <w:tcPr>
-            <w:tcW w:w="4613" w:type="dxa"/>
-          </w:tcPr>
-          <w:p>
-            <w:pPr>
-              <w:pStyle w:val="PlainText"/>
-              <w:rPr>
-                <w:rFonts w:ascii="Courier New" w:hAnsi="Courier New" w:cs="Courier New"/>
-              </w:rPr>
-            </w:pPr>
-            <w:r>
-              <w:rPr>
-                <w:rFonts w:ascii="Courier New" w:hAnsi="Courier New" w:cs="Courier New"/>
-              </w:rPr>
+            <w:tcW w:w="4675" w:type="dxa"/>
+          </w:tcPr>
+          <w:p>
+            <w:r>
               <w:t>"L95BS.2.5%"</w:t>
             </w:r>
           </w:p>
         </w:tc>
         <w:tc>
           <w:tcPr>
-            <w:tcW w:w="4614" w:type="dxa"/>
-          </w:tcPr>
-          <w:p>
-            <w:pPr>
-              <w:pStyle w:val="PlainText"/>
-              <w:rPr>
-                <w:rFonts w:ascii="Courier New" w:hAnsi="Courier New" w:cs="Courier New"/>
-              </w:rPr>
-            </w:pPr>
-            <w:r>
-              <w:rPr>
-                <w:rFonts w:ascii="Courier New" w:hAnsi="Courier New" w:cs="Courier New"/>
-              </w:rPr>
-              <w:t>452.9</w:t>
+            <w:tcW w:w="4675" w:type="dxa"/>
+          </w:tcPr>
+          <w:p>
+            <w:r>
+              <w:t>458.02</w:t>
             </w:r>
           </w:p>
         </w:tc>
@@ -7184,62 +6998,50 @@
       <w:tr>
         <w:tc>
           <w:tcPr>
-            <w:tcW w:w="4613" w:type="dxa"/>
-          </w:tcPr>
-          <w:p>
-            <w:pPr>
-              <w:pStyle w:val="PlainText"/>
-              <w:rPr>
-                <w:rFonts w:ascii="Courier New" w:hAnsi="Courier New" w:cs="Courier New"/>
-              </w:rPr>
-            </w:pPr>
-            <w:r>
-              <w:rPr>
-                <w:rFonts w:ascii="Courier New" w:hAnsi="Courier New" w:cs="Courier New"/>
-              </w:rPr>
+            <w:tcW w:w="4675" w:type="dxa"/>
+          </w:tcPr>
+          <w:p>
+            <w:r>
               <w:t>"U95BS.97.5%"</w:t>
             </w:r>
           </w:p>
         </w:tc>
         <w:tc>
           <w:tcPr>
-            <w:tcW w:w="4614" w:type="dxa"/>
-          </w:tcPr>
-          <w:p>
-            <w:pPr>
-              <w:pStyle w:val="PlainText"/>
-              <w:rPr>
-                <w:rFonts w:ascii="Courier New" w:hAnsi="Courier New" w:cs="Courier New"/>
-              </w:rPr>
-            </w:pPr>
-            <w:r>
-              <w:rPr>
-                <w:rFonts w:ascii="Courier New" w:hAnsi="Courier New" w:cs="Courier New"/>
-              </w:rPr>
-              <w:t>810.97</w:t>
+            <w:tcW w:w="4675" w:type="dxa"/>
+          </w:tcPr>
+          <w:p>
+            <w:r>
+              <w:t>818.83</w:t>
             </w:r>
           </w:p>
         </w:tc>
       </w:tr>
     </w:tbl>
-    <w:p>
-      <w:pPr>
-        <w:rPr>
-          <w:rFonts w:cstheme="minorHAnsi"/>
-        </w:rPr>
-      </w:pPr>
-    </w:p>
-    <w:p>
-      <w:pPr>
-        <w:rPr>
-          <w:rFonts w:cstheme="minorHAnsi"/>
-        </w:rPr>
-      </w:pPr>
-      <w:r>
-        <w:rPr>
-          <w:rFonts w:cstheme="minorHAnsi"/>
-        </w:rPr>
-        <w:lastRenderedPageBreak/>
+    <w:p/>
+    <w:p>
+      <w:pPr>
+        <w:rPr>
+          <w:rFonts w:cstheme="minorHAnsi"/>
+        </w:rPr>
+      </w:pPr>
+      <w:r>
+        <w:rPr>
+          <w:rFonts w:cstheme="minorHAnsi"/>
+        </w:rPr>
+        <w:t xml:space="preserve"> </w:t>
+      </w:r>
+    </w:p>
+    <w:p>
+      <w:pPr>
+        <w:rPr>
+          <w:rFonts w:cstheme="minorHAnsi"/>
+        </w:rPr>
+      </w:pPr>
+      <w:r>
+        <w:rPr>
+          <w:rFonts w:cstheme="minorHAnsi"/>
+        </w:rPr>
         <w:t xml:space="preserve">Table 3. Summary stats of live spat counts from Hotel Bar in </w:t>
       </w:r>
       <w:r>
@@ -7262,44 +7064,26 @@
         <w:tblLook w:val="04A0" w:firstRow="1" w:lastRow="0" w:firstColumn="1" w:lastColumn="0" w:noHBand="0" w:noVBand="1"/>
       </w:tblPr>
       <w:tblGrid>
-        <w:gridCol w:w="4613"/>
-        <w:gridCol w:w="4614"/>
+        <w:gridCol w:w="4675"/>
+        <w:gridCol w:w="4675"/>
       </w:tblGrid>
       <w:tr>
         <w:tc>
           <w:tcPr>
-            <w:tcW w:w="4613" w:type="dxa"/>
-          </w:tcPr>
-          <w:p>
-            <w:pPr>
-              <w:pStyle w:val="PlainText"/>
-              <w:rPr>
-                <w:rFonts w:ascii="Courier New" w:hAnsi="Courier New" w:cs="Courier New"/>
-              </w:rPr>
-            </w:pPr>
-            <w:r>
-              <w:rPr>
-                <w:rFonts w:ascii="Courier New" w:hAnsi="Courier New" w:cs="Courier New"/>
-              </w:rPr>
+            <w:tcW w:w="4675" w:type="dxa"/>
+          </w:tcPr>
+          <w:p>
+            <w:r>
               <w:t>"Mean"</w:t>
             </w:r>
           </w:p>
         </w:tc>
         <w:tc>
           <w:tcPr>
-            <w:tcW w:w="4614" w:type="dxa"/>
-          </w:tcPr>
-          <w:p>
-            <w:pPr>
-              <w:pStyle w:val="PlainText"/>
-              <w:rPr>
-                <w:rFonts w:ascii="Courier New" w:hAnsi="Courier New" w:cs="Courier New"/>
-              </w:rPr>
-            </w:pPr>
-            <w:r>
-              <w:rPr>
-                <w:rFonts w:ascii="Courier New" w:hAnsi="Courier New" w:cs="Courier New"/>
-              </w:rPr>
+            <w:tcW w:w="4675" w:type="dxa"/>
+          </w:tcPr>
+          <w:p>
+            <w:r>
               <w:t>1.41</w:t>
             </w:r>
           </w:p>
@@ -7308,38 +7092,20 @@
       <w:tr>
         <w:tc>
           <w:tcPr>
-            <w:tcW w:w="4613" w:type="dxa"/>
-          </w:tcPr>
-          <w:p>
-            <w:pPr>
-              <w:pStyle w:val="PlainText"/>
-              <w:rPr>
-                <w:rFonts w:ascii="Courier New" w:hAnsi="Courier New" w:cs="Courier New"/>
-              </w:rPr>
-            </w:pPr>
-            <w:r>
-              <w:rPr>
-                <w:rFonts w:ascii="Courier New" w:hAnsi="Courier New" w:cs="Courier New"/>
-              </w:rPr>
+            <w:tcW w:w="4675" w:type="dxa"/>
+          </w:tcPr>
+          <w:p>
+            <w:r>
               <w:t>"Median"</w:t>
             </w:r>
           </w:p>
         </w:tc>
         <w:tc>
           <w:tcPr>
-            <w:tcW w:w="4614" w:type="dxa"/>
-          </w:tcPr>
-          <w:p>
-            <w:pPr>
-              <w:pStyle w:val="PlainText"/>
-              <w:rPr>
-                <w:rFonts w:ascii="Courier New" w:hAnsi="Courier New" w:cs="Courier New"/>
-              </w:rPr>
-            </w:pPr>
-            <w:r>
-              <w:rPr>
-                <w:rFonts w:ascii="Courier New" w:hAnsi="Courier New" w:cs="Courier New"/>
-              </w:rPr>
+            <w:tcW w:w="4675" w:type="dxa"/>
+          </w:tcPr>
+          <w:p>
+            <w:r>
               <w:t>0</w:t>
             </w:r>
           </w:p>
@@ -7348,38 +7114,20 @@
       <w:tr>
         <w:tc>
           <w:tcPr>
-            <w:tcW w:w="4613" w:type="dxa"/>
-          </w:tcPr>
-          <w:p>
-            <w:pPr>
-              <w:pStyle w:val="PlainText"/>
-              <w:rPr>
-                <w:rFonts w:ascii="Courier New" w:hAnsi="Courier New" w:cs="Courier New"/>
-              </w:rPr>
-            </w:pPr>
-            <w:r>
-              <w:rPr>
-                <w:rFonts w:ascii="Courier New" w:hAnsi="Courier New" w:cs="Courier New"/>
-              </w:rPr>
+            <w:tcW w:w="4675" w:type="dxa"/>
+          </w:tcPr>
+          <w:p>
+            <w:r>
               <w:t>"SD"</w:t>
             </w:r>
           </w:p>
         </w:tc>
         <w:tc>
           <w:tcPr>
-            <w:tcW w:w="4614" w:type="dxa"/>
-          </w:tcPr>
-          <w:p>
-            <w:pPr>
-              <w:pStyle w:val="PlainText"/>
-              <w:rPr>
-                <w:rFonts w:ascii="Courier New" w:hAnsi="Courier New" w:cs="Courier New"/>
-              </w:rPr>
-            </w:pPr>
-            <w:r>
-              <w:rPr>
-                <w:rFonts w:ascii="Courier New" w:hAnsi="Courier New" w:cs="Courier New"/>
-              </w:rPr>
+            <w:tcW w:w="4675" w:type="dxa"/>
+          </w:tcPr>
+          <w:p>
+            <w:r>
               <w:t>2.62</w:t>
             </w:r>
           </w:p>
@@ -7388,52 +7136,28 @@
       <w:tr>
         <w:tc>
           <w:tcPr>
-            <w:tcW w:w="4613" w:type="dxa"/>
-          </w:tcPr>
-          <w:p>
-            <w:pPr>
-              <w:pStyle w:val="PlainText"/>
-              <w:rPr>
-                <w:rFonts w:ascii="Courier New" w:hAnsi="Courier New" w:cs="Courier New"/>
-              </w:rPr>
-            </w:pPr>
-            <w:r>
-              <w:rPr>
-                <w:rFonts w:ascii="Courier New" w:hAnsi="Courier New" w:cs="Courier New"/>
-              </w:rPr>
+            <w:tcW w:w="4675" w:type="dxa"/>
+          </w:tcPr>
+          <w:p>
+            <w:r>
               <w:t>"</w:t>
             </w:r>
             <w:proofErr w:type="spellStart"/>
             <w:r>
-              <w:rPr>
-                <w:rFonts w:ascii="Courier New" w:hAnsi="Courier New" w:cs="Courier New"/>
-              </w:rPr>
               <w:t>Var</w:t>
             </w:r>
             <w:proofErr w:type="spellEnd"/>
             <w:r>
-              <w:rPr>
-                <w:rFonts w:ascii="Courier New" w:hAnsi="Courier New" w:cs="Courier New"/>
-              </w:rPr>
               <w:t>"</w:t>
             </w:r>
           </w:p>
         </w:tc>
         <w:tc>
           <w:tcPr>
-            <w:tcW w:w="4614" w:type="dxa"/>
-          </w:tcPr>
-          <w:p>
-            <w:pPr>
-              <w:pStyle w:val="PlainText"/>
-              <w:rPr>
-                <w:rFonts w:ascii="Courier New" w:hAnsi="Courier New" w:cs="Courier New"/>
-              </w:rPr>
-            </w:pPr>
-            <w:r>
-              <w:rPr>
-                <w:rFonts w:ascii="Courier New" w:hAnsi="Courier New" w:cs="Courier New"/>
-              </w:rPr>
+            <w:tcW w:w="4675" w:type="dxa"/>
+          </w:tcPr>
+          <w:p>
+            <w:r>
               <w:t>6.86</w:t>
             </w:r>
           </w:p>
@@ -7442,38 +7166,20 @@
       <w:tr>
         <w:tc>
           <w:tcPr>
-            <w:tcW w:w="4613" w:type="dxa"/>
-          </w:tcPr>
-          <w:p>
-            <w:pPr>
-              <w:pStyle w:val="PlainText"/>
-              <w:rPr>
-                <w:rFonts w:ascii="Courier New" w:hAnsi="Courier New" w:cs="Courier New"/>
-              </w:rPr>
-            </w:pPr>
-            <w:r>
-              <w:rPr>
-                <w:rFonts w:ascii="Courier New" w:hAnsi="Courier New" w:cs="Courier New"/>
-              </w:rPr>
+            <w:tcW w:w="4675" w:type="dxa"/>
+          </w:tcPr>
+          <w:p>
+            <w:r>
               <w:t>"CV"</w:t>
             </w:r>
           </w:p>
         </w:tc>
         <w:tc>
           <w:tcPr>
-            <w:tcW w:w="4614" w:type="dxa"/>
-          </w:tcPr>
-          <w:p>
-            <w:pPr>
-              <w:pStyle w:val="PlainText"/>
-              <w:rPr>
-                <w:rFonts w:ascii="Courier New" w:hAnsi="Courier New" w:cs="Courier New"/>
-              </w:rPr>
-            </w:pPr>
-            <w:r>
-              <w:rPr>
-                <w:rFonts w:ascii="Courier New" w:hAnsi="Courier New" w:cs="Courier New"/>
-              </w:rPr>
+            <w:tcW w:w="4675" w:type="dxa"/>
+          </w:tcPr>
+          <w:p>
+            <w:r>
               <w:t>1.86</w:t>
             </w:r>
           </w:p>
@@ -7482,38 +7188,20 @@
       <w:tr>
         <w:tc>
           <w:tcPr>
-            <w:tcW w:w="4613" w:type="dxa"/>
-          </w:tcPr>
-          <w:p>
-            <w:pPr>
-              <w:pStyle w:val="PlainText"/>
-              <w:rPr>
-                <w:rFonts w:ascii="Courier New" w:hAnsi="Courier New" w:cs="Courier New"/>
-              </w:rPr>
-            </w:pPr>
-            <w:r>
-              <w:rPr>
-                <w:rFonts w:ascii="Courier New" w:hAnsi="Courier New" w:cs="Courier New"/>
-              </w:rPr>
+            <w:tcW w:w="4675" w:type="dxa"/>
+          </w:tcPr>
+          <w:p>
+            <w:r>
               <w:t>"SE"</w:t>
             </w:r>
           </w:p>
         </w:tc>
         <w:tc>
           <w:tcPr>
-            <w:tcW w:w="4614" w:type="dxa"/>
-          </w:tcPr>
-          <w:p>
-            <w:pPr>
-              <w:pStyle w:val="PlainText"/>
-              <w:rPr>
-                <w:rFonts w:ascii="Courier New" w:hAnsi="Courier New" w:cs="Courier New"/>
-              </w:rPr>
-            </w:pPr>
-            <w:r>
-              <w:rPr>
-                <w:rFonts w:ascii="Courier New" w:hAnsi="Courier New" w:cs="Courier New"/>
-              </w:rPr>
+            <w:tcW w:w="4675" w:type="dxa"/>
+          </w:tcPr>
+          <w:p>
+            <w:r>
               <w:t>0.21</w:t>
             </w:r>
           </w:p>
@@ -7522,38 +7210,20 @@
       <w:tr>
         <w:tc>
           <w:tcPr>
-            <w:tcW w:w="4613" w:type="dxa"/>
-          </w:tcPr>
-          <w:p>
-            <w:pPr>
-              <w:pStyle w:val="PlainText"/>
-              <w:rPr>
-                <w:rFonts w:ascii="Courier New" w:hAnsi="Courier New" w:cs="Courier New"/>
-              </w:rPr>
-            </w:pPr>
-            <w:r>
-              <w:rPr>
-                <w:rFonts w:ascii="Courier New" w:hAnsi="Courier New" w:cs="Courier New"/>
-              </w:rPr>
+            <w:tcW w:w="4675" w:type="dxa"/>
+          </w:tcPr>
+          <w:p>
+            <w:r>
               <w:t>"L95SE"</w:t>
             </w:r>
           </w:p>
         </w:tc>
         <w:tc>
           <w:tcPr>
-            <w:tcW w:w="4614" w:type="dxa"/>
-          </w:tcPr>
-          <w:p>
-            <w:pPr>
-              <w:pStyle w:val="PlainText"/>
-              <w:rPr>
-                <w:rFonts w:ascii="Courier New" w:hAnsi="Courier New" w:cs="Courier New"/>
-              </w:rPr>
-            </w:pPr>
-            <w:r>
-              <w:rPr>
-                <w:rFonts w:ascii="Courier New" w:hAnsi="Courier New" w:cs="Courier New"/>
-              </w:rPr>
+            <w:tcW w:w="4675" w:type="dxa"/>
+          </w:tcPr>
+          <w:p>
+            <w:r>
               <w:t>0.99</w:t>
             </w:r>
           </w:p>
@@ -7562,38 +7232,20 @@
       <w:tr>
         <w:tc>
           <w:tcPr>
-            <w:tcW w:w="4613" w:type="dxa"/>
-          </w:tcPr>
-          <w:p>
-            <w:pPr>
-              <w:pStyle w:val="PlainText"/>
-              <w:rPr>
-                <w:rFonts w:ascii="Courier New" w:hAnsi="Courier New" w:cs="Courier New"/>
-              </w:rPr>
-            </w:pPr>
-            <w:r>
-              <w:rPr>
-                <w:rFonts w:ascii="Courier New" w:hAnsi="Courier New" w:cs="Courier New"/>
-              </w:rPr>
+            <w:tcW w:w="4675" w:type="dxa"/>
+          </w:tcPr>
+          <w:p>
+            <w:r>
               <w:t>"U95SE"</w:t>
             </w:r>
           </w:p>
         </w:tc>
         <w:tc>
           <w:tcPr>
-            <w:tcW w:w="4614" w:type="dxa"/>
-          </w:tcPr>
-          <w:p>
-            <w:pPr>
-              <w:pStyle w:val="PlainText"/>
-              <w:rPr>
-                <w:rFonts w:ascii="Courier New" w:hAnsi="Courier New" w:cs="Courier New"/>
-              </w:rPr>
-            </w:pPr>
-            <w:r>
-              <w:rPr>
-                <w:rFonts w:ascii="Courier New" w:hAnsi="Courier New" w:cs="Courier New"/>
-              </w:rPr>
+            <w:tcW w:w="4675" w:type="dxa"/>
+          </w:tcPr>
+          <w:p>
+            <w:r>
               <w:t>1.83</w:t>
             </w:r>
           </w:p>
@@ -7602,39 +7254,21 @@
       <w:tr>
         <w:tc>
           <w:tcPr>
-            <w:tcW w:w="4613" w:type="dxa"/>
-          </w:tcPr>
-          <w:p>
-            <w:pPr>
-              <w:pStyle w:val="PlainText"/>
-              <w:rPr>
-                <w:rFonts w:ascii="Courier New" w:hAnsi="Courier New" w:cs="Courier New"/>
-              </w:rPr>
-            </w:pPr>
-            <w:r>
-              <w:rPr>
-                <w:rFonts w:ascii="Courier New" w:hAnsi="Courier New" w:cs="Courier New"/>
-              </w:rPr>
+            <w:tcW w:w="4675" w:type="dxa"/>
+          </w:tcPr>
+          <w:p>
+            <w:r>
               <w:t>"BSMEAN"</w:t>
             </w:r>
           </w:p>
         </w:tc>
         <w:tc>
           <w:tcPr>
-            <w:tcW w:w="4614" w:type="dxa"/>
-          </w:tcPr>
-          <w:p>
-            <w:pPr>
-              <w:pStyle w:val="PlainText"/>
-              <w:rPr>
-                <w:rFonts w:ascii="Courier New" w:hAnsi="Courier New" w:cs="Courier New"/>
-              </w:rPr>
-            </w:pPr>
-            <w:r>
-              <w:rPr>
-                <w:rFonts w:ascii="Courier New" w:hAnsi="Courier New" w:cs="Courier New"/>
-              </w:rPr>
-              <w:t>1.4</w:t>
+            <w:tcW w:w="4675" w:type="dxa"/>
+          </w:tcPr>
+          <w:p>
+            <w:r>
+              <w:t>1.41</w:t>
             </w:r>
           </w:p>
         </w:tc>
@@ -7642,39 +7276,21 @@
       <w:tr>
         <w:tc>
           <w:tcPr>
-            <w:tcW w:w="4613" w:type="dxa"/>
-          </w:tcPr>
-          <w:p>
-            <w:pPr>
-              <w:pStyle w:val="PlainText"/>
-              <w:rPr>
-                <w:rFonts w:ascii="Courier New" w:hAnsi="Courier New" w:cs="Courier New"/>
-              </w:rPr>
-            </w:pPr>
-            <w:r>
-              <w:rPr>
-                <w:rFonts w:ascii="Courier New" w:hAnsi="Courier New" w:cs="Courier New"/>
-              </w:rPr>
+            <w:tcW w:w="4675" w:type="dxa"/>
+          </w:tcPr>
+          <w:p>
+            <w:r>
               <w:t>"L95BS.2.5%"</w:t>
             </w:r>
           </w:p>
         </w:tc>
         <w:tc>
           <w:tcPr>
-            <w:tcW w:w="4614" w:type="dxa"/>
-          </w:tcPr>
-          <w:p>
-            <w:pPr>
-              <w:pStyle w:val="PlainText"/>
-              <w:rPr>
-                <w:rFonts w:ascii="Courier New" w:hAnsi="Courier New" w:cs="Courier New"/>
-              </w:rPr>
-            </w:pPr>
-            <w:r>
-              <w:rPr>
-                <w:rFonts w:ascii="Courier New" w:hAnsi="Courier New" w:cs="Courier New"/>
-              </w:rPr>
-              <w:t>1</w:t>
+            <w:tcW w:w="4675" w:type="dxa"/>
+          </w:tcPr>
+          <w:p>
+            <w:r>
+              <w:t>1.01</w:t>
             </w:r>
           </w:p>
         </w:tc>
@@ -7682,57 +7298,35 @@
       <w:tr>
         <w:tc>
           <w:tcPr>
-            <w:tcW w:w="4613" w:type="dxa"/>
-          </w:tcPr>
-          <w:p>
-            <w:pPr>
-              <w:pStyle w:val="PlainText"/>
-              <w:rPr>
-                <w:rFonts w:ascii="Courier New" w:hAnsi="Courier New" w:cs="Courier New"/>
-              </w:rPr>
-            </w:pPr>
-            <w:r>
-              <w:rPr>
-                <w:rFonts w:ascii="Courier New" w:hAnsi="Courier New" w:cs="Courier New"/>
-              </w:rPr>
+            <w:tcW w:w="4675" w:type="dxa"/>
+          </w:tcPr>
+          <w:p>
+            <w:r>
               <w:t>"U95BS.97.5%"</w:t>
             </w:r>
           </w:p>
         </w:tc>
         <w:tc>
           <w:tcPr>
-            <w:tcW w:w="4614" w:type="dxa"/>
-          </w:tcPr>
-          <w:p>
-            <w:pPr>
-              <w:pStyle w:val="PlainText"/>
-              <w:rPr>
-                <w:rFonts w:ascii="Courier New" w:hAnsi="Courier New" w:cs="Courier New"/>
-              </w:rPr>
-            </w:pPr>
-            <w:r>
-              <w:rPr>
-                <w:rFonts w:ascii="Courier New" w:hAnsi="Courier New" w:cs="Courier New"/>
-              </w:rPr>
-              <w:t>1.88</w:t>
+            <w:tcW w:w="4675" w:type="dxa"/>
+          </w:tcPr>
+          <w:p>
+            <w:r>
+              <w:t>1.87</w:t>
             </w:r>
           </w:p>
         </w:tc>
       </w:tr>
     </w:tbl>
-    <w:p>
-      <w:pPr>
-        <w:rPr>
-          <w:rFonts w:cstheme="minorHAnsi"/>
-        </w:rPr>
-      </w:pPr>
-    </w:p>
-    <w:p>
-      <w:pPr>
-        <w:rPr>
-          <w:rFonts w:cstheme="minorHAnsi"/>
-        </w:rPr>
-      </w:pPr>
+    <w:p/>
+    <w:p>
+      <w:pPr>
+        <w:rPr>
+          <w:rFonts w:cstheme="minorHAnsi"/>
+        </w:rPr>
+      </w:pPr>
+      <w:bookmarkStart w:id="0" w:name="_GoBack"/>
+      <w:bookmarkEnd w:id="0"/>
       <w:r>
         <w:rPr>
           <w:rFonts w:cstheme="minorHAnsi"/>
@@ -7990,6 +7584,7 @@
           <w:i/>
           <w:iCs/>
         </w:rPr>
+        <w:lastRenderedPageBreak/>
         <w:t>Figure 4</w:t>
       </w:r>
       <w:r>
@@ -14678,16 +14273,7 @@
           <w:rFonts w:cstheme="minorHAnsi"/>
           <w:color w:val="000000"/>
         </w:rPr>
-        <w:t xml:space="preserve"> of oyster reef in</w:t>
-      </w:r>
-      <w:bookmarkStart w:id="0" w:name="_GoBack"/>
-      <w:bookmarkEnd w:id="0"/>
-      <w:r>
-        <w:rPr>
-          <w:rFonts w:cstheme="minorHAnsi"/>
-          <w:color w:val="000000"/>
-        </w:rPr>
-        <w:t xml:space="preserve"> Apalachicola Bay was successfully restored through a combination of restrictive harvest and shelling</w:t>
+        <w:t xml:space="preserve"> of oyster reef in Apalachicola Bay was successfully restored through a combination of restrictive harvest and shelling</w:t>
       </w:r>
       <w:r>
         <w:rPr>
@@ -16304,7 +15890,7 @@
 </file>
 
 <file path=customXml/itemProps1.xml><?xml version="1.0" encoding="utf-8"?>
-<ds:datastoreItem xmlns:ds="http://schemas.openxmlformats.org/officeDocument/2006/customXml" ds:itemID="{5DE792BD-8463-467A-B935-3973B78396FD}">
+<ds:datastoreItem xmlns:ds="http://schemas.openxmlformats.org/officeDocument/2006/customXml" ds:itemID="{42B6DC85-A860-4599-B3C9-CDBBC7D26628}">
   <ds:schemaRefs>
     <ds:schemaRef ds:uri="http://schemas.openxmlformats.org/officeDocument/2006/bibliography"/>
   </ds:schemaRefs>

</xml_diff>